<commit_message>
Final Exam base solution
</commit_message>
<xml_diff>
--- a/ls-final/docs/screenshots.docx
+++ b/ls-final/docs/screenshots.docx
@@ -174,11 +174,7 @@
           <w:tcPr>
             <w:tcW w:w="8208" w:type="dxa"/>
           </w:tcPr>
-          <w:p>
-            <w:r>
-              <w:t>201203437</w:t>
-            </w:r>
-          </w:p>
+          <w:p/>
         </w:tc>
       </w:tr>
     </w:tbl>
@@ -352,6 +348,94 @@
                 <w:numId w:val="2"/>
               </w:numPr>
               <w:spacing w:after="0" w:line="240" w:lineRule="auto"/>
+              <w:rPr>
+                <w:rFonts w:cs="Arial"/>
+              </w:rPr>
+            </w:pPr>
+            <w:r>
+              <w:rPr>
+                <w:rFonts w:cs="Arial"/>
+              </w:rPr>
+              <w:t>Book Loans</w:t>
+            </w:r>
+            <w:r>
+              <w:rPr>
+                <w:rFonts w:cs="Arial"/>
+              </w:rPr>
+              <w:t xml:space="preserve"> use case</w:t>
+            </w:r>
+          </w:p>
+        </w:tc>
+        <w:tc>
+          <w:tcPr>
+            <w:tcW w:w="659" w:type="dxa"/>
+          </w:tcPr>
+          <w:p>
+            <w:pPr>
+              <w:jc w:val="center"/>
+              <w:rPr>
+                <w:rFonts w:cs="Arial"/>
+              </w:rPr>
+            </w:pPr>
+            <w:r>
+              <w:t>30</w:t>
+            </w:r>
+          </w:p>
+        </w:tc>
+        <w:tc>
+          <w:tcPr>
+            <w:tcW w:w="2070" w:type="dxa"/>
+          </w:tcPr>
+          <w:p>
+            <w:pPr>
+              <w:rPr>
+                <w:rFonts w:cs="Arial"/>
+              </w:rPr>
+            </w:pPr>
+          </w:p>
+        </w:tc>
+        <w:tc>
+          <w:tcPr>
+            <w:tcW w:w="3060" w:type="dxa"/>
+          </w:tcPr>
+          <w:p>
+            <w:pPr>
+              <w:rPr>
+                <w:rFonts w:cs="Arial"/>
+              </w:rPr>
+            </w:pPr>
+          </w:p>
+        </w:tc>
+        <w:tc>
+          <w:tcPr>
+            <w:tcW w:w="710" w:type="dxa"/>
+          </w:tcPr>
+          <w:p>
+            <w:pPr>
+              <w:rPr>
+                <w:rFonts w:cs="Arial"/>
+              </w:rPr>
+            </w:pPr>
+          </w:p>
+        </w:tc>
+      </w:tr>
+      <w:tr>
+        <w:trPr>
+          <w:cnfStyle w:val="000000010000" w:firstRow="0" w:lastRow="0" w:firstColumn="0" w:lastColumn="0" w:oddVBand="0" w:evenVBand="0" w:oddHBand="0" w:evenHBand="1" w:firstRowFirstColumn="0" w:firstRowLastColumn="0" w:lastRowFirstColumn="0" w:lastRowLastColumn="0"/>
+          <w:trHeight w:val="19"/>
+        </w:trPr>
+        <w:tc>
+          <w:tcPr>
+            <w:tcW w:w="2841" w:type="dxa"/>
+          </w:tcPr>
+          <w:p>
+            <w:pPr>
+              <w:pStyle w:val="ListParagraph"/>
+              <w:numPr>
+                <w:ilvl w:val="0"/>
+                <w:numId w:val="2"/>
+              </w:numPr>
+              <w:spacing w:after="0" w:line="240" w:lineRule="auto"/>
               <w:jc w:val="both"/>
               <w:rPr>
                 <w:rFonts w:cs="Arial"/>
@@ -374,21 +458,107 @@
               </w:rPr>
             </w:pPr>
             <w:r>
-              <w:t>5</w:t>
+              <w:t>40</w:t>
             </w:r>
+          </w:p>
+        </w:tc>
+        <w:tc>
+          <w:tcPr>
+            <w:tcW w:w="2070" w:type="dxa"/>
+          </w:tcPr>
+          <w:p>
+            <w:pPr>
+              <w:rPr>
+                <w:rFonts w:cs="Arial"/>
+              </w:rPr>
+            </w:pPr>
+          </w:p>
+        </w:tc>
+        <w:tc>
+          <w:tcPr>
+            <w:tcW w:w="3060" w:type="dxa"/>
+          </w:tcPr>
+          <w:p>
+            <w:pPr>
+              <w:rPr>
+                <w:rFonts w:cs="Arial"/>
+              </w:rPr>
+            </w:pPr>
+          </w:p>
+        </w:tc>
+        <w:tc>
+          <w:tcPr>
+            <w:tcW w:w="710" w:type="dxa"/>
+          </w:tcPr>
+          <w:p>
+            <w:pPr>
+              <w:rPr>
+                <w:rFonts w:cs="Arial"/>
+              </w:rPr>
+            </w:pPr>
+          </w:p>
+        </w:tc>
+      </w:tr>
+      <w:tr>
+        <w:trPr>
+          <w:cnfStyle w:val="000000100000" w:firstRow="0" w:lastRow="0" w:firstColumn="0" w:lastColumn="0" w:oddVBand="0" w:evenVBand="0" w:oddHBand="1" w:evenHBand="0" w:firstRowFirstColumn="0" w:firstRowLastColumn="0" w:lastRowFirstColumn="0" w:lastRowLastColumn="0"/>
+          <w:trHeight w:val="287"/>
+        </w:trPr>
+        <w:tc>
+          <w:tcPr>
+            <w:tcW w:w="2841" w:type="dxa"/>
+          </w:tcPr>
+          <w:p>
+            <w:pPr>
+              <w:pStyle w:val="ListParagraph"/>
+              <w:numPr>
+                <w:ilvl w:val="0"/>
+                <w:numId w:val="2"/>
+              </w:numPr>
+              <w:spacing w:after="0" w:line="240" w:lineRule="auto"/>
+              <w:rPr>
+                <w:rFonts w:cs="Arial"/>
+              </w:rPr>
+            </w:pPr>
             <w:r>
-              <w:t>0</w:t>
+              <w:rPr>
+                <w:rFonts w:cs="Arial"/>
+              </w:rPr>
+              <w:t>Managing Library System data in a relational database</w:t>
             </w:r>
           </w:p>
         </w:tc>
         <w:tc>
           <w:tcPr>
+            <w:tcW w:w="659" w:type="dxa"/>
+          </w:tcPr>
+          <w:p>
+            <w:pPr>
+              <w:jc w:val="center"/>
+              <w:rPr>
+                <w:b/>
+                <w:bCs/>
+              </w:rPr>
+            </w:pPr>
+            <w:r>
+              <w:rPr>
+                <w:b/>
+                <w:bCs/>
+              </w:rPr>
+              <w:t>30</w:t>
+            </w:r>
+          </w:p>
+        </w:tc>
+        <w:tc>
+          <w:tcPr>
             <w:tcW w:w="2070" w:type="dxa"/>
           </w:tcPr>
           <w:p>
             <w:pPr>
               <w:rPr>
                 <w:rFonts w:cs="Arial"/>
+                <w:b/>
+                <w:bCs/>
               </w:rPr>
             </w:pPr>
           </w:p>
@@ -401,6 +571,8 @@
             <w:pPr>
               <w:rPr>
                 <w:rFonts w:cs="Arial"/>
+                <w:b/>
+                <w:bCs/>
               </w:rPr>
             </w:pPr>
           </w:p>
@@ -413,6 +585,8 @@
             <w:pPr>
               <w:rPr>
                 <w:rFonts w:cs="Arial"/>
+                <w:b/>
+                <w:bCs/>
               </w:rPr>
             </w:pPr>
           </w:p>
@@ -430,230 +604,42 @@
           <w:p>
             <w:pPr>
               <w:pStyle w:val="ListParagraph"/>
-              <w:numPr>
-                <w:ilvl w:val="0"/>
-                <w:numId w:val="2"/>
-              </w:numPr>
               <w:spacing w:after="0" w:line="240" w:lineRule="auto"/>
-              <w:rPr>
-                <w:rFonts w:cs="Arial"/>
-              </w:rPr>
-            </w:pPr>
-            <w:r>
-              <w:rPr>
-                <w:rFonts w:cs="Arial"/>
-              </w:rPr>
-              <w:t>Book Loans</w:t>
-            </w:r>
-            <w:r>
-              <w:rPr>
-                <w:rFonts w:cs="Arial"/>
-              </w:rPr>
-              <w:t xml:space="preserve"> page</w:t>
-            </w:r>
-          </w:p>
-        </w:tc>
-        <w:tc>
-          <w:tcPr>
-            <w:tcW w:w="659" w:type="dxa"/>
-          </w:tcPr>
-          <w:p>
-            <w:pPr>
-              <w:jc w:val="center"/>
-              <w:rPr>
-                <w:rFonts w:cs="Arial"/>
-              </w:rPr>
-            </w:pPr>
-            <w:r>
-              <w:t>20</w:t>
-            </w:r>
-          </w:p>
-        </w:tc>
-        <w:tc>
-          <w:tcPr>
-            <w:tcW w:w="2070" w:type="dxa"/>
-          </w:tcPr>
-          <w:p>
-            <w:pPr>
-              <w:rPr>
-                <w:rFonts w:cs="Arial"/>
-              </w:rPr>
-            </w:pPr>
-          </w:p>
-        </w:tc>
-        <w:tc>
-          <w:tcPr>
-            <w:tcW w:w="3060" w:type="dxa"/>
-          </w:tcPr>
-          <w:p>
-            <w:pPr>
-              <w:rPr>
-                <w:rFonts w:cs="Arial"/>
-              </w:rPr>
-            </w:pPr>
-          </w:p>
-        </w:tc>
-        <w:tc>
-          <w:tcPr>
-            <w:tcW w:w="710" w:type="dxa"/>
-          </w:tcPr>
-          <w:p>
-            <w:pPr>
-              <w:rPr>
-                <w:rFonts w:cs="Arial"/>
-              </w:rPr>
-            </w:pPr>
-          </w:p>
-        </w:tc>
-      </w:tr>
-      <w:tr>
-        <w:trPr>
-          <w:cnfStyle w:val="000000100000" w:firstRow="0" w:lastRow="0" w:firstColumn="0" w:lastColumn="0" w:oddVBand="0" w:evenVBand="0" w:oddHBand="1" w:evenHBand="0" w:firstRowFirstColumn="0" w:firstRowLastColumn="0" w:lastRowFirstColumn="0" w:lastRowLastColumn="0"/>
-          <w:trHeight w:val="287"/>
-        </w:trPr>
-        <w:tc>
-          <w:tcPr>
-            <w:tcW w:w="2841" w:type="dxa"/>
-          </w:tcPr>
-          <w:p>
-            <w:pPr>
-              <w:pStyle w:val="ListParagraph"/>
-              <w:numPr>
-                <w:ilvl w:val="0"/>
-                <w:numId w:val="2"/>
-              </w:numPr>
-              <w:spacing w:after="0" w:line="240" w:lineRule="auto"/>
-              <w:rPr>
-                <w:rFonts w:cs="Arial"/>
-              </w:rPr>
-            </w:pPr>
-            <w:r>
-              <w:rPr>
-                <w:rFonts w:cs="Arial"/>
-              </w:rPr>
-              <w:t>Managing Library System data in a relational database</w:t>
-            </w:r>
-          </w:p>
-        </w:tc>
-        <w:tc>
-          <w:tcPr>
-            <w:tcW w:w="659" w:type="dxa"/>
-          </w:tcPr>
-          <w:p>
-            <w:pPr>
-              <w:jc w:val="center"/>
-              <w:rPr>
+              <w:ind w:left="360"/>
+              <w:rPr>
+                <w:rFonts w:cs="Arial"/>
                 <w:b/>
                 <w:bCs/>
               </w:rPr>
             </w:pPr>
             <w:r>
               <w:rPr>
+                <w:rFonts w:cs="Arial"/>
                 <w:b/>
                 <w:bCs/>
               </w:rPr>
-              <w:t>3</w:t>
+              <w:t>Total</w:t>
             </w:r>
-            <w:r>
+          </w:p>
+        </w:tc>
+        <w:tc>
+          <w:tcPr>
+            <w:tcW w:w="659" w:type="dxa"/>
+          </w:tcPr>
+          <w:p>
+            <w:pPr>
+              <w:jc w:val="center"/>
               <w:rPr>
                 <w:b/>
                 <w:bCs/>
               </w:rPr>
-              <w:t>0</w:t>
-            </w:r>
-          </w:p>
-        </w:tc>
-        <w:tc>
-          <w:tcPr>
-            <w:tcW w:w="2070" w:type="dxa"/>
-          </w:tcPr>
-          <w:p>
-            <w:pPr>
-              <w:rPr>
-                <w:rFonts w:cs="Arial"/>
+            </w:pPr>
+            <w:r>
+              <w:rPr>
                 <w:b/>
                 <w:bCs/>
               </w:rPr>
-            </w:pPr>
-          </w:p>
-        </w:tc>
-        <w:tc>
-          <w:tcPr>
-            <w:tcW w:w="3060" w:type="dxa"/>
-          </w:tcPr>
-          <w:p>
-            <w:pPr>
-              <w:rPr>
-                <w:rFonts w:cs="Arial"/>
-                <w:b/>
-                <w:bCs/>
-              </w:rPr>
-            </w:pPr>
-          </w:p>
-        </w:tc>
-        <w:tc>
-          <w:tcPr>
-            <w:tcW w:w="710" w:type="dxa"/>
-          </w:tcPr>
-          <w:p>
-            <w:pPr>
-              <w:rPr>
-                <w:rFonts w:cs="Arial"/>
-                <w:b/>
-                <w:bCs/>
-              </w:rPr>
-            </w:pPr>
-          </w:p>
-        </w:tc>
-      </w:tr>
-      <w:tr>
-        <w:trPr>
-          <w:cnfStyle w:val="000000010000" w:firstRow="0" w:lastRow="0" w:firstColumn="0" w:lastColumn="0" w:oddVBand="0" w:evenVBand="0" w:oddHBand="0" w:evenHBand="1" w:firstRowFirstColumn="0" w:firstRowLastColumn="0" w:lastRowFirstColumn="0" w:lastRowLastColumn="0"/>
-          <w:trHeight w:val="287"/>
-        </w:trPr>
-        <w:tc>
-          <w:tcPr>
-            <w:tcW w:w="2841" w:type="dxa"/>
-          </w:tcPr>
-          <w:p>
-            <w:pPr>
-              <w:pStyle w:val="ListParagraph"/>
-              <w:spacing w:after="0" w:line="240" w:lineRule="auto"/>
-              <w:ind w:left="360"/>
-              <w:rPr>
-                <w:rFonts w:cs="Arial"/>
-                <w:b/>
-                <w:bCs/>
-              </w:rPr>
-            </w:pPr>
-            <w:r>
-              <w:rPr>
-                <w:rFonts w:cs="Arial"/>
-                <w:b/>
-                <w:bCs/>
-              </w:rPr>
-              <w:t>Total</w:t>
-            </w:r>
-          </w:p>
-        </w:tc>
-        <w:tc>
-          <w:tcPr>
-            <w:tcW w:w="659" w:type="dxa"/>
-          </w:tcPr>
-          <w:p>
-            <w:pPr>
-              <w:jc w:val="center"/>
-              <w:rPr>
-                <w:b/>
-                <w:bCs/>
-              </w:rPr>
-            </w:pPr>
-            <w:r>
-              <w:rPr>
-                <w:b/>
-                <w:bCs/>
-              </w:rPr>
-              <w:t>-</w:t>
+              <w:t>100</w:t>
             </w:r>
           </w:p>
         </w:tc>
@@ -843,6 +829,25 @@
         </w:numPr>
       </w:pPr>
       <w:r>
+        <w:t>Book Loans</w:t>
+      </w:r>
+    </w:p>
+    <w:p>
+      <w:bookmarkStart w:id="0" w:name="_GoBack"/>
+      <w:bookmarkEnd w:id="0"/>
+    </w:p>
+    <w:p/>
+    <w:p/>
+    <w:p/>
+    <w:p>
+      <w:pPr>
+        <w:pStyle w:val="Heading1"/>
+        <w:numPr>
+          <w:ilvl w:val="0"/>
+          <w:numId w:val="1"/>
+        </w:numPr>
+      </w:pPr>
+      <w:r>
         <w:t>Add Book Loan</w:t>
       </w:r>
     </w:p>
@@ -850,29 +855,6 @@
     <w:p/>
     <w:p/>
     <w:p/>
-    <w:p/>
-    <w:p/>
-    <w:p>
-      <w:pPr>
-        <w:pStyle w:val="Heading1"/>
-        <w:numPr>
-          <w:ilvl w:val="0"/>
-          <w:numId w:val="1"/>
-        </w:numPr>
-      </w:pPr>
-      <w:r>
-        <w:t>Book Loans</w:t>
-      </w:r>
-    </w:p>
-    <w:p>
-      <w:bookmarkStart w:id="0" w:name="_GoBack"/>
-      <w:bookmarkEnd w:id="0"/>
-    </w:p>
-    <w:p>
-      <w:pPr>
-        <w:ind w:firstLine="720"/>
-      </w:pPr>
-    </w:p>
     <w:sectPr>
       <w:pgSz w:w="12240" w:h="15840"/>
       <w:pgMar w:top="1440" w:right="1440" w:bottom="1440" w:left="1440" w:header="720" w:footer="720" w:gutter="0"/>

</xml_diff>